<commit_message>
solving error and updating filename value
</commit_message>
<xml_diff>
--- a/modified/modified.docx
+++ b/modified/modified.docx
@@ -10,7 +10,7 @@
         <w:rPr/>
       </w:pPr>
       <w:r>
-        <w:t>Name: kathiravan</w:t>
+        <w:t>Name: sfdsf</w:t>
       </w:r>
     </w:p>
     <w:p>
@@ -21,7 +21,7 @@
         <w:rPr/>
       </w:pPr>
       <w:r>
-        <w:t>Age: asdasd</w:t>
+        <w:t>Age: sdfsdfjlkj</w:t>
       </w:r>
     </w:p>
     <w:p>
@@ -82,7 +82,7 @@
         <w:rPr/>
       </w:pPr>
       <w:r>
-        <w:t>asdasda</w:t>
+        <w:t>jsdlkfjlkdsj</w:t>
       </w:r>
     </w:p>
     <w:p>
@@ -115,7 +115,7 @@
         <w:rPr/>
       </w:pPr>
       <w:r>
-        <w:t>asdasdas</w:t>
+        <w:t>kjlkjdlkfjl</w:t>
       </w:r>
     </w:p>
     <w:p>
@@ -166,11 +166,9 @@
         </w:rPr>
       </w:pPr>
       <w:r>
-        <w:t>1. asdasd</w:t>
+        <w:t>1. kjsdlkfjk</w:t>
         <w:br/>
-        <w:t>2. asdsad</w:t>
-        <w:br/>
-        <w:t>3. adasdsa</w:t>
+        <w:t>2. sdfdsf</w:t>
       </w:r>
     </w:p>
     <w:p>

</xml_diff>